<commit_message>
Update 9/15/2023 2:51PM EST
Update as of 2:51PM EST on 9/15/2023.
</commit_message>
<xml_diff>
--- a/CRIMINAL PREVENTION SECURITY SYSTEMS/20230915 - Global United Defense, Inc. - Criminal Prevention Security Systems - v1.0.1.5.docx
+++ b/CRIMINAL PREVENTION SECURITY SYSTEMS/20230915 - Global United Defense, Inc. - Criminal Prevention Security Systems - v1.0.1.5.docx
@@ -181,7 +181,7 @@
           <w:sz w:val="28"/>
           <w:szCs w:val="28"/>
         </w:rPr>
-        <w:t>9/15/2023 2:04:39 AM</w:t>
+        <w:t>9/15/2023 2:50:33 AM</w:t>
       </w:r>
     </w:p>
     <w:p>
@@ -10284,6 +10284,54 @@
           <w:bCs/>
           <w:color w:val="FF0000"/>
         </w:rPr>
+        <w:t>NUCLEAR MISCHIEF</w:t>
+      </w:r>
+      <w:r>
+        <w:rPr>
+          <w:b/>
+          <w:bCs/>
+        </w:rPr>
+        <w:t>;</w:t>
+      </w:r>
+    </w:p>
+    <w:p>
+      <w:pPr>
+        <w:ind w:left="360"/>
+        <w:jc w:val="both"/>
+        <w:rPr>
+          <w:b/>
+          <w:bCs/>
+        </w:rPr>
+      </w:pPr>
+      <w:r>
+        <w:tab/>
+      </w:r>
+      <w:r>
+        <w:rPr>
+          <w:u w:val="single"/>
+        </w:rPr>
+        <w:t>PREVENTION SECURITY SYSTEM</w:t>
+      </w:r>
+      <w:r>
+        <w:t>:</w:t>
+      </w:r>
+      <w:r>
+        <w:t xml:space="preserve"> </w:t>
+      </w:r>
+      <w:r>
+        <w:rPr>
+          <w:b/>
+          <w:bCs/>
+          <w:color w:val="FF0000"/>
+        </w:rPr>
+        <w:t xml:space="preserve">ANY </w:t>
+      </w:r>
+      <w:r>
+        <w:rPr>
+          <w:b/>
+          <w:bCs/>
+          <w:color w:val="FF0000"/>
+        </w:rPr>
         <w:t xml:space="preserve">OFFER OF </w:t>
       </w:r>
       <w:r>
@@ -11320,6 +11368,7 @@
         </w:rPr>
       </w:pPr>
       <w:r>
+        <w:lastRenderedPageBreak/>
         <w:tab/>
       </w:r>
       <w:r>
@@ -11376,935 +11425,1119 @@
         </w:rPr>
       </w:pPr>
       <w:r>
+        <w:tab/>
+      </w:r>
+      <w:r>
+        <w:rPr>
+          <w:u w:val="single"/>
+        </w:rPr>
+        <w:t>PREVENTION SECURITY SYSTEM</w:t>
+      </w:r>
+      <w:r>
+        <w:t>:</w:t>
+      </w:r>
+      <w:r>
+        <w:t xml:space="preserve"> </w:t>
+      </w:r>
+      <w:r>
+        <w:rPr>
+          <w:b/>
+          <w:bCs/>
+          <w:color w:val="FF0000"/>
+        </w:rPr>
+        <w:t xml:space="preserve">ANY </w:t>
+      </w:r>
+      <w:r>
+        <w:rPr>
+          <w:b/>
+          <w:bCs/>
+          <w:color w:val="FF0000"/>
+        </w:rPr>
+        <w:t>SUICIDE CONTINGENT MURDER</w:t>
+      </w:r>
+      <w:r>
+        <w:rPr>
+          <w:b/>
+          <w:bCs/>
+        </w:rPr>
+        <w:t>;</w:t>
+      </w:r>
+    </w:p>
+    <w:p>
+      <w:pPr>
+        <w:ind w:left="360"/>
+        <w:jc w:val="both"/>
+        <w:rPr>
+          <w:b/>
+          <w:bCs/>
+        </w:rPr>
+      </w:pPr>
+      <w:r>
+        <w:tab/>
+      </w:r>
+      <w:r>
+        <w:rPr>
+          <w:u w:val="single"/>
+        </w:rPr>
+        <w:t>PREVENTION SECURITY SYSTEM</w:t>
+      </w:r>
+      <w:r>
+        <w:t>:</w:t>
+      </w:r>
+      <w:r>
+        <w:t xml:space="preserve"> </w:t>
+      </w:r>
+      <w:r>
+        <w:rPr>
+          <w:b/>
+          <w:bCs/>
+          <w:color w:val="FF0000"/>
+        </w:rPr>
+        <w:t xml:space="preserve">ANY </w:t>
+      </w:r>
+      <w:r>
+        <w:rPr>
+          <w:b/>
+          <w:bCs/>
+          <w:color w:val="FF0000"/>
+        </w:rPr>
+        <w:t>SUICIDE MURDER</w:t>
+      </w:r>
+      <w:r>
+        <w:rPr>
+          <w:b/>
+          <w:bCs/>
+        </w:rPr>
+        <w:t>;</w:t>
+      </w:r>
+    </w:p>
+    <w:p>
+      <w:pPr>
+        <w:ind w:left="360"/>
+        <w:jc w:val="both"/>
+        <w:rPr>
+          <w:b/>
+          <w:bCs/>
+        </w:rPr>
+      </w:pPr>
+      <w:r>
+        <w:tab/>
+      </w:r>
+      <w:r>
+        <w:rPr>
+          <w:u w:val="single"/>
+        </w:rPr>
+        <w:t>PREVENTION SECURITY SYSTEM</w:t>
+      </w:r>
+      <w:r>
+        <w:t>:</w:t>
+      </w:r>
+      <w:r>
+        <w:t xml:space="preserve"> </w:t>
+      </w:r>
+      <w:r>
+        <w:rPr>
+          <w:b/>
+          <w:bCs/>
+          <w:color w:val="FF0000"/>
+        </w:rPr>
+        <w:t xml:space="preserve">ANY </w:t>
+      </w:r>
+      <w:r>
+        <w:rPr>
+          <w:b/>
+          <w:bCs/>
+          <w:color w:val="FF0000"/>
+        </w:rPr>
+        <w:t>SUICIDE</w:t>
+      </w:r>
+      <w:r>
+        <w:rPr>
+          <w:b/>
+          <w:bCs/>
+        </w:rPr>
+        <w:t>;</w:t>
+      </w:r>
+    </w:p>
+    <w:p>
+      <w:pPr>
+        <w:ind w:left="360"/>
+        <w:jc w:val="both"/>
+        <w:rPr>
+          <w:b/>
+          <w:bCs/>
+        </w:rPr>
+      </w:pPr>
+      <w:r>
+        <w:tab/>
+      </w:r>
+      <w:r>
+        <w:rPr>
+          <w:u w:val="single"/>
+        </w:rPr>
+        <w:t>PREVENTION SECURITY SYSTEM</w:t>
+      </w:r>
+      <w:r>
+        <w:t>:</w:t>
+      </w:r>
+      <w:r>
+        <w:t xml:space="preserve"> </w:t>
+      </w:r>
+      <w:r>
+        <w:rPr>
+          <w:b/>
+          <w:bCs/>
+          <w:color w:val="FF0000"/>
+        </w:rPr>
+        <w:t xml:space="preserve">ANY </w:t>
+      </w:r>
+      <w:r>
+        <w:rPr>
+          <w:b/>
+          <w:bCs/>
+          <w:color w:val="FF0000"/>
+        </w:rPr>
+        <w:t>S</w:t>
+      </w:r>
+      <w:r>
+        <w:rPr>
+          <w:b/>
+          <w:bCs/>
+          <w:color w:val="FF0000"/>
+        </w:rPr>
+        <w:t>YSTEMATIC T</w:t>
+      </w:r>
+      <w:r>
+        <w:rPr>
+          <w:b/>
+          <w:bCs/>
+          <w:color w:val="FF0000"/>
+        </w:rPr>
+        <w:t>ERRORISM</w:t>
+      </w:r>
+      <w:r>
+        <w:rPr>
+          <w:b/>
+          <w:bCs/>
+        </w:rPr>
+        <w:t>;</w:t>
+      </w:r>
+    </w:p>
+    <w:p>
+      <w:pPr>
+        <w:ind w:left="360"/>
+        <w:jc w:val="both"/>
+        <w:rPr>
+          <w:b/>
+          <w:bCs/>
+        </w:rPr>
+      </w:pPr>
+      <w:r>
+        <w:tab/>
+      </w:r>
+      <w:r>
+        <w:rPr>
+          <w:u w:val="single"/>
+        </w:rPr>
+        <w:t>PREVENTION SECURITY SYSTEM</w:t>
+      </w:r>
+      <w:r>
+        <w:t>:</w:t>
+      </w:r>
+      <w:r>
+        <w:t xml:space="preserve"> </w:t>
+      </w:r>
+      <w:r>
+        <w:rPr>
+          <w:b/>
+          <w:bCs/>
+          <w:color w:val="FF0000"/>
+        </w:rPr>
+        <w:t xml:space="preserve">ANY </w:t>
+      </w:r>
+      <w:r>
+        <w:rPr>
+          <w:b/>
+          <w:bCs/>
+          <w:color w:val="FF0000"/>
+        </w:rPr>
+        <w:t>S</w:t>
+      </w:r>
+      <w:r>
+        <w:rPr>
+          <w:b/>
+          <w:bCs/>
+          <w:color w:val="FF0000"/>
+        </w:rPr>
+        <w:t>YSTEMATIC TORTURE</w:t>
+      </w:r>
+      <w:r>
+        <w:rPr>
+          <w:b/>
+          <w:bCs/>
+        </w:rPr>
+        <w:t>;</w:t>
+      </w:r>
+    </w:p>
+    <w:p>
+      <w:pPr>
+        <w:ind w:left="360"/>
+        <w:jc w:val="both"/>
+        <w:rPr>
+          <w:b/>
+          <w:bCs/>
+        </w:rPr>
+      </w:pPr>
+      <w:r>
+        <w:tab/>
+      </w:r>
+      <w:r>
+        <w:rPr>
+          <w:u w:val="single"/>
+        </w:rPr>
+        <w:t>PREVENTION SECURITY SYSTEM</w:t>
+      </w:r>
+      <w:r>
+        <w:t>:</w:t>
+      </w:r>
+      <w:r>
+        <w:t xml:space="preserve"> </w:t>
+      </w:r>
+      <w:r>
+        <w:rPr>
+          <w:b/>
+          <w:bCs/>
+          <w:color w:val="FF0000"/>
+        </w:rPr>
+        <w:t xml:space="preserve">ANY </w:t>
+      </w:r>
+      <w:r>
+        <w:rPr>
+          <w:b/>
+          <w:bCs/>
+          <w:color w:val="FF0000"/>
+        </w:rPr>
+        <w:t>S</w:t>
+      </w:r>
+      <w:r>
+        <w:rPr>
+          <w:b/>
+          <w:bCs/>
+          <w:color w:val="FF0000"/>
+        </w:rPr>
+        <w:t>YSTEMATIC T</w:t>
+      </w:r>
+      <w:r>
+        <w:rPr>
+          <w:b/>
+          <w:bCs/>
+          <w:color w:val="FF0000"/>
+        </w:rPr>
+        <w:t>REASON</w:t>
+      </w:r>
+      <w:r>
+        <w:rPr>
+          <w:b/>
+          <w:bCs/>
+        </w:rPr>
+        <w:t>;</w:t>
+      </w:r>
+    </w:p>
+    <w:p>
+      <w:pPr>
+        <w:ind w:left="360"/>
+        <w:jc w:val="both"/>
+        <w:rPr>
+          <w:b/>
+          <w:bCs/>
+        </w:rPr>
+      </w:pPr>
+      <w:r>
+        <w:tab/>
+      </w:r>
+      <w:r>
+        <w:rPr>
+          <w:u w:val="single"/>
+        </w:rPr>
+        <w:t>PREVENTION SECURITY SYSTEM</w:t>
+      </w:r>
+      <w:r>
+        <w:t>:</w:t>
+      </w:r>
+      <w:r>
+        <w:t xml:space="preserve"> </w:t>
+      </w:r>
+      <w:r>
+        <w:rPr>
+          <w:b/>
+          <w:bCs/>
+          <w:color w:val="FF0000"/>
+        </w:rPr>
+        <w:t xml:space="preserve">ANY </w:t>
+      </w:r>
+      <w:r>
+        <w:rPr>
+          <w:b/>
+          <w:bCs/>
+          <w:color w:val="FF0000"/>
+        </w:rPr>
+        <w:t>THEFT</w:t>
+      </w:r>
+      <w:r>
+        <w:rPr>
+          <w:b/>
+          <w:bCs/>
+        </w:rPr>
+        <w:t>;</w:t>
+      </w:r>
+    </w:p>
+    <w:p>
+      <w:pPr>
+        <w:ind w:left="360"/>
+        <w:jc w:val="both"/>
+        <w:rPr>
+          <w:b/>
+          <w:bCs/>
+        </w:rPr>
+      </w:pPr>
+      <w:r>
+        <w:tab/>
+      </w:r>
+      <w:r>
+        <w:rPr>
+          <w:u w:val="single"/>
+        </w:rPr>
+        <w:t>PREVENTION SECURITY SYSTEM</w:t>
+      </w:r>
+      <w:r>
+        <w:t>:</w:t>
+      </w:r>
+      <w:r>
+        <w:t xml:space="preserve"> </w:t>
+      </w:r>
+      <w:r>
+        <w:rPr>
+          <w:b/>
+          <w:bCs/>
+          <w:color w:val="FF0000"/>
+        </w:rPr>
+        <w:t xml:space="preserve">ANY </w:t>
+      </w:r>
+      <w:r>
+        <w:rPr>
+          <w:b/>
+          <w:bCs/>
+          <w:color w:val="FF0000"/>
+        </w:rPr>
+        <w:t>THREAT OF ANY CRIME</w:t>
+      </w:r>
+      <w:r>
+        <w:rPr>
+          <w:b/>
+          <w:bCs/>
+        </w:rPr>
+        <w:t>;</w:t>
+      </w:r>
+    </w:p>
+    <w:p>
+      <w:pPr>
+        <w:ind w:left="360"/>
+        <w:jc w:val="both"/>
+        <w:rPr>
+          <w:b/>
+          <w:bCs/>
+        </w:rPr>
+      </w:pPr>
+      <w:r>
+        <w:tab/>
+      </w:r>
+      <w:r>
+        <w:rPr>
+          <w:u w:val="single"/>
+        </w:rPr>
+        <w:t>PREVENTION SECURITY SYSTEM</w:t>
+      </w:r>
+      <w:r>
+        <w:t>:</w:t>
+      </w:r>
+      <w:r>
+        <w:t xml:space="preserve"> </w:t>
+      </w:r>
+      <w:r>
+        <w:rPr>
+          <w:b/>
+          <w:bCs/>
+          <w:color w:val="FF0000"/>
+        </w:rPr>
+        <w:t xml:space="preserve">ANY </w:t>
+      </w:r>
+      <w:r>
+        <w:rPr>
+          <w:b/>
+          <w:bCs/>
+          <w:color w:val="FF0000"/>
+        </w:rPr>
+        <w:t>TOBACCO SMOKING</w:t>
+      </w:r>
+      <w:r>
+        <w:rPr>
+          <w:b/>
+          <w:bCs/>
+        </w:rPr>
+        <w:t>;</w:t>
+      </w:r>
+    </w:p>
+    <w:p>
+      <w:pPr>
+        <w:ind w:left="360"/>
+        <w:jc w:val="both"/>
+        <w:rPr>
+          <w:b/>
+          <w:bCs/>
+        </w:rPr>
+      </w:pPr>
+      <w:r>
+        <w:tab/>
+      </w:r>
+      <w:r>
+        <w:rPr>
+          <w:u w:val="single"/>
+        </w:rPr>
+        <w:t>PREVENTION SECURITY SYSTEM</w:t>
+      </w:r>
+      <w:r>
+        <w:t>:</w:t>
+      </w:r>
+      <w:r>
+        <w:t xml:space="preserve"> </w:t>
+      </w:r>
+      <w:r>
+        <w:rPr>
+          <w:b/>
+          <w:bCs/>
+          <w:color w:val="FF0000"/>
+        </w:rPr>
+        <w:t xml:space="preserve">ANY </w:t>
+      </w:r>
+      <w:r>
+        <w:rPr>
+          <w:b/>
+          <w:bCs/>
+          <w:color w:val="FF0000"/>
+        </w:rPr>
+        <w:t>TRANSITIONAL PROCESS MATRIX</w:t>
+      </w:r>
+      <w:r>
+        <w:rPr>
+          <w:b/>
+          <w:bCs/>
+        </w:rPr>
+        <w:t>;</w:t>
+      </w:r>
+    </w:p>
+    <w:p>
+      <w:pPr>
+        <w:ind w:left="360"/>
+        <w:jc w:val="both"/>
+        <w:rPr>
+          <w:b/>
+          <w:bCs/>
+        </w:rPr>
+      </w:pPr>
+      <w:r>
+        <w:tab/>
+      </w:r>
+      <w:r>
+        <w:rPr>
+          <w:u w:val="single"/>
+        </w:rPr>
+        <w:t>PREVENTION SECURITY SYSTEM</w:t>
+      </w:r>
+      <w:r>
+        <w:t>:</w:t>
+      </w:r>
+      <w:r>
+        <w:t xml:space="preserve"> </w:t>
+      </w:r>
+      <w:r>
+        <w:rPr>
+          <w:b/>
+          <w:bCs/>
+          <w:color w:val="FF0000"/>
+        </w:rPr>
+        <w:t xml:space="preserve">ANY </w:t>
+      </w:r>
+      <w:r>
+        <w:rPr>
+          <w:b/>
+          <w:bCs/>
+          <w:color w:val="FF0000"/>
+        </w:rPr>
+        <w:t>UN</w:t>
+      </w:r>
+      <w:r>
+        <w:rPr>
+          <w:b/>
+          <w:bCs/>
+          <w:color w:val="FF0000"/>
+        </w:rPr>
+        <w:t>DUE PUNISHMENT</w:t>
+      </w:r>
+      <w:r>
+        <w:rPr>
+          <w:b/>
+          <w:bCs/>
+        </w:rPr>
+        <w:t>;</w:t>
+      </w:r>
+    </w:p>
+    <w:p>
+      <w:pPr>
+        <w:ind w:left="360"/>
+        <w:jc w:val="both"/>
+        <w:rPr>
+          <w:b/>
+          <w:bCs/>
+        </w:rPr>
+      </w:pPr>
+      <w:r>
+        <w:tab/>
+      </w:r>
+      <w:r>
+        <w:rPr>
+          <w:u w:val="single"/>
+        </w:rPr>
+        <w:t>PREVENTION SECURITY SYSTEM</w:t>
+      </w:r>
+      <w:r>
+        <w:t>:</w:t>
+      </w:r>
+      <w:r>
+        <w:t xml:space="preserve"> </w:t>
+      </w:r>
+      <w:r>
+        <w:rPr>
+          <w:b/>
+          <w:bCs/>
+          <w:color w:val="FF0000"/>
+        </w:rPr>
+        <w:t xml:space="preserve">ANY </w:t>
+      </w:r>
+      <w:r>
+        <w:rPr>
+          <w:b/>
+          <w:bCs/>
+          <w:color w:val="FF0000"/>
+        </w:rPr>
+        <w:t xml:space="preserve">UNDULY </w:t>
+      </w:r>
+      <w:r>
+        <w:rPr>
+          <w:b/>
+          <w:bCs/>
+          <w:color w:val="FF0000"/>
+        </w:rPr>
+        <w:t>DURESS</w:t>
+      </w:r>
+      <w:r>
+        <w:rPr>
+          <w:b/>
+          <w:bCs/>
+        </w:rPr>
+        <w:t>;</w:t>
+      </w:r>
+    </w:p>
+    <w:p>
+      <w:pPr>
+        <w:ind w:left="360"/>
+        <w:jc w:val="both"/>
+        <w:rPr>
+          <w:b/>
+          <w:bCs/>
+        </w:rPr>
+      </w:pPr>
+      <w:r>
+        <w:tab/>
+      </w:r>
+      <w:r>
+        <w:rPr>
+          <w:u w:val="single"/>
+        </w:rPr>
+        <w:t>PREVENTION SECURITY SYSTEM</w:t>
+      </w:r>
+      <w:r>
+        <w:t>:</w:t>
+      </w:r>
+      <w:r>
+        <w:t xml:space="preserve"> </w:t>
+      </w:r>
+      <w:r>
+        <w:rPr>
+          <w:b/>
+          <w:bCs/>
+          <w:color w:val="FF0000"/>
+        </w:rPr>
+        <w:t xml:space="preserve">ANY </w:t>
+      </w:r>
+      <w:r>
+        <w:rPr>
+          <w:b/>
+          <w:bCs/>
+          <w:color w:val="FF0000"/>
+        </w:rPr>
+        <w:t>UNDULY PROSECUTION</w:t>
+      </w:r>
+      <w:r>
+        <w:rPr>
+          <w:b/>
+          <w:bCs/>
+        </w:rPr>
+        <w:t>;</w:t>
+      </w:r>
+    </w:p>
+    <w:p>
+      <w:pPr>
+        <w:ind w:left="360"/>
+        <w:jc w:val="both"/>
+        <w:rPr>
+          <w:b/>
+          <w:bCs/>
+        </w:rPr>
+      </w:pPr>
+      <w:r>
+        <w:tab/>
+      </w:r>
+      <w:r>
+        <w:rPr>
+          <w:u w:val="single"/>
+        </w:rPr>
+        <w:t>PREVENTION SECURITY SYSTEM</w:t>
+      </w:r>
+      <w:r>
+        <w:t>:</w:t>
+      </w:r>
+      <w:r>
+        <w:t xml:space="preserve"> </w:t>
+      </w:r>
+      <w:r>
+        <w:rPr>
+          <w:b/>
+          <w:bCs/>
+          <w:color w:val="FF0000"/>
+        </w:rPr>
+        <w:t xml:space="preserve">ANY </w:t>
+      </w:r>
+      <w:r>
+        <w:rPr>
+          <w:b/>
+          <w:bCs/>
+          <w:color w:val="FF0000"/>
+        </w:rPr>
+        <w:t xml:space="preserve">UNDULY </w:t>
+      </w:r>
+      <w:r>
+        <w:rPr>
+          <w:b/>
+          <w:bCs/>
+          <w:color w:val="FF0000"/>
+        </w:rPr>
+        <w:t>PUNISHMENT</w:t>
+      </w:r>
+      <w:r>
+        <w:rPr>
+          <w:b/>
+          <w:bCs/>
+        </w:rPr>
+        <w:t>;</w:t>
+      </w:r>
+    </w:p>
+    <w:p>
+      <w:pPr>
+        <w:ind w:left="360"/>
+        <w:jc w:val="both"/>
+        <w:rPr>
+          <w:b/>
+          <w:bCs/>
+        </w:rPr>
+      </w:pPr>
+      <w:r>
+        <w:tab/>
+      </w:r>
+      <w:r>
+        <w:rPr>
+          <w:u w:val="single"/>
+        </w:rPr>
+        <w:t>PREVENTION SECURITY SYSTEM</w:t>
+      </w:r>
+      <w:r>
+        <w:t>:</w:t>
+      </w:r>
+      <w:r>
+        <w:t xml:space="preserve"> </w:t>
+      </w:r>
+      <w:r>
+        <w:rPr>
+          <w:b/>
+          <w:bCs/>
+          <w:color w:val="FF0000"/>
+        </w:rPr>
+        <w:t xml:space="preserve">ANY </w:t>
+      </w:r>
+      <w:r>
+        <w:rPr>
+          <w:b/>
+          <w:bCs/>
+          <w:color w:val="FF0000"/>
+        </w:rPr>
+        <w:t xml:space="preserve">UNDULY </w:t>
+      </w:r>
+      <w:r>
+        <w:rPr>
+          <w:b/>
+          <w:bCs/>
+          <w:color w:val="FF0000"/>
+        </w:rPr>
+        <w:t>SERVITUDE</w:t>
+      </w:r>
+      <w:r>
+        <w:rPr>
+          <w:b/>
+          <w:bCs/>
+        </w:rPr>
+        <w:t>;</w:t>
+      </w:r>
+    </w:p>
+    <w:p>
+      <w:pPr>
+        <w:ind w:left="360"/>
+        <w:jc w:val="both"/>
+        <w:rPr>
+          <w:b/>
+          <w:bCs/>
+        </w:rPr>
+      </w:pPr>
+      <w:r>
+        <w:tab/>
+      </w:r>
+      <w:r>
+        <w:rPr>
+          <w:u w:val="single"/>
+        </w:rPr>
+        <w:t>PREVENTION SECURITY SYSTEM</w:t>
+      </w:r>
+      <w:r>
+        <w:t>:</w:t>
+      </w:r>
+      <w:r>
+        <w:t xml:space="preserve"> </w:t>
+      </w:r>
+      <w:r>
+        <w:rPr>
+          <w:b/>
+          <w:bCs/>
+          <w:color w:val="FF0000"/>
+        </w:rPr>
+        <w:t xml:space="preserve">ANY </w:t>
+      </w:r>
+      <w:r>
+        <w:rPr>
+          <w:b/>
+          <w:bCs/>
+          <w:color w:val="FF0000"/>
+        </w:rPr>
+        <w:t>UN</w:t>
+      </w:r>
+      <w:r>
+        <w:rPr>
+          <w:b/>
+          <w:bCs/>
+          <w:color w:val="FF0000"/>
+        </w:rPr>
+        <w:t>JUST INVOLUNTARY SERVITUDE</w:t>
+      </w:r>
+      <w:r>
+        <w:rPr>
+          <w:b/>
+          <w:bCs/>
+        </w:rPr>
+        <w:t>;</w:t>
+      </w:r>
+    </w:p>
+    <w:p>
+      <w:pPr>
+        <w:ind w:left="360"/>
+        <w:jc w:val="both"/>
+        <w:rPr>
+          <w:b/>
+          <w:bCs/>
+        </w:rPr>
+      </w:pPr>
+      <w:r>
+        <w:tab/>
+      </w:r>
+      <w:r>
+        <w:rPr>
+          <w:u w:val="single"/>
+        </w:rPr>
+        <w:t>PREVENTION SECURITY SYSTEM</w:t>
+      </w:r>
+      <w:r>
+        <w:t>:</w:t>
+      </w:r>
+      <w:r>
+        <w:t xml:space="preserve"> </w:t>
+      </w:r>
+      <w:r>
+        <w:rPr>
+          <w:b/>
+          <w:bCs/>
+          <w:color w:val="FF0000"/>
+        </w:rPr>
+        <w:t xml:space="preserve">ANY </w:t>
+      </w:r>
+      <w:r>
+        <w:rPr>
+          <w:b/>
+          <w:bCs/>
+          <w:color w:val="FF0000"/>
+        </w:rPr>
+        <w:t>UN</w:t>
+      </w:r>
+      <w:r>
+        <w:rPr>
+          <w:b/>
+          <w:bCs/>
+          <w:color w:val="FF0000"/>
+        </w:rPr>
+        <w:t>JUST INVOLUNTARY SYSTEMATIC SERVITUDE</w:t>
+      </w:r>
+      <w:r>
+        <w:rPr>
+          <w:b/>
+          <w:bCs/>
+        </w:rPr>
+        <w:t>;</w:t>
+      </w:r>
+    </w:p>
+    <w:p>
+      <w:pPr>
+        <w:ind w:left="360"/>
+        <w:jc w:val="both"/>
+        <w:rPr>
+          <w:b/>
+          <w:bCs/>
+        </w:rPr>
+      </w:pPr>
+      <w:r>
+        <w:tab/>
+      </w:r>
+      <w:r>
+        <w:rPr>
+          <w:u w:val="single"/>
+        </w:rPr>
+        <w:t>PREVENTION SECURITY SYSTEM</w:t>
+      </w:r>
+      <w:r>
+        <w:t>:</w:t>
+      </w:r>
+      <w:r>
+        <w:t xml:space="preserve"> </w:t>
+      </w:r>
+      <w:r>
+        <w:rPr>
+          <w:b/>
+          <w:bCs/>
+          <w:color w:val="FF0000"/>
+        </w:rPr>
+        <w:t xml:space="preserve">ANY </w:t>
+      </w:r>
+      <w:r>
+        <w:rPr>
+          <w:b/>
+          <w:bCs/>
+          <w:color w:val="FF0000"/>
+        </w:rPr>
+        <w:t>UN</w:t>
+      </w:r>
+      <w:r>
+        <w:rPr>
+          <w:b/>
+          <w:bCs/>
+          <w:color w:val="FF0000"/>
+        </w:rPr>
+        <w:t>JUST PUNISHMENT</w:t>
+      </w:r>
+      <w:r>
+        <w:rPr>
+          <w:b/>
+          <w:bCs/>
+        </w:rPr>
+        <w:t>;</w:t>
+      </w:r>
+    </w:p>
+    <w:p>
+      <w:pPr>
+        <w:ind w:left="360"/>
+        <w:jc w:val="both"/>
+        <w:rPr>
+          <w:b/>
+          <w:bCs/>
+        </w:rPr>
+      </w:pPr>
+      <w:r>
+        <w:tab/>
+      </w:r>
+      <w:r>
+        <w:rPr>
+          <w:u w:val="single"/>
+        </w:rPr>
+        <w:t>PREVENTION SECURITY SYSTEM</w:t>
+      </w:r>
+      <w:r>
+        <w:t>:</w:t>
+      </w:r>
+      <w:r>
+        <w:t xml:space="preserve"> </w:t>
+      </w:r>
+      <w:r>
+        <w:rPr>
+          <w:b/>
+          <w:bCs/>
+          <w:color w:val="FF0000"/>
+        </w:rPr>
+        <w:t xml:space="preserve">ANY </w:t>
+      </w:r>
+      <w:r>
+        <w:rPr>
+          <w:b/>
+          <w:bCs/>
+          <w:color w:val="FF0000"/>
+        </w:rPr>
+        <w:t>UNLAWFUL DEATH PENALTY</w:t>
+      </w:r>
+      <w:r>
+        <w:rPr>
+          <w:b/>
+          <w:bCs/>
+        </w:rPr>
+        <w:t>;</w:t>
+      </w:r>
+    </w:p>
+    <w:p>
+      <w:pPr>
+        <w:ind w:left="360"/>
+        <w:jc w:val="both"/>
+        <w:rPr>
+          <w:b/>
+          <w:bCs/>
+        </w:rPr>
+      </w:pPr>
+      <w:r>
+        <w:tab/>
+      </w:r>
+      <w:r>
+        <w:rPr>
+          <w:u w:val="single"/>
+        </w:rPr>
+        <w:t>PREVENTION SECURITY SYSTEM</w:t>
+      </w:r>
+      <w:r>
+        <w:t>:</w:t>
+      </w:r>
+      <w:r>
+        <w:t xml:space="preserve"> </w:t>
+      </w:r>
+      <w:r>
+        <w:rPr>
+          <w:b/>
+          <w:bCs/>
+          <w:color w:val="FF0000"/>
+        </w:rPr>
+        <w:t xml:space="preserve">ANY </w:t>
+      </w:r>
+      <w:r>
+        <w:rPr>
+          <w:b/>
+          <w:bCs/>
+          <w:color w:val="FF0000"/>
+        </w:rPr>
+        <w:t>UNPAID CORPORATE SLAVERY</w:t>
+      </w:r>
+      <w:r>
+        <w:rPr>
+          <w:b/>
+          <w:bCs/>
+        </w:rPr>
+        <w:t>;</w:t>
+      </w:r>
+    </w:p>
+    <w:p>
+      <w:pPr>
+        <w:ind w:left="360"/>
+        <w:jc w:val="both"/>
+        <w:rPr>
+          <w:b/>
+          <w:bCs/>
+        </w:rPr>
+      </w:pPr>
+      <w:r>
+        <w:tab/>
+      </w:r>
+      <w:r>
+        <w:rPr>
+          <w:u w:val="single"/>
+        </w:rPr>
+        <w:t>PREVENTION SECURITY SYSTEM</w:t>
+      </w:r>
+      <w:r>
+        <w:t>:</w:t>
+      </w:r>
+      <w:r>
+        <w:t xml:space="preserve"> </w:t>
+      </w:r>
+      <w:r>
+        <w:rPr>
+          <w:b/>
+          <w:bCs/>
+          <w:color w:val="FF0000"/>
+        </w:rPr>
+        <w:t xml:space="preserve">ANY </w:t>
+      </w:r>
+      <w:r>
+        <w:rPr>
+          <w:b/>
+          <w:bCs/>
+          <w:color w:val="FF0000"/>
+        </w:rPr>
+        <w:t>UN</w:t>
+      </w:r>
+      <w:r>
+        <w:rPr>
+          <w:b/>
+          <w:bCs/>
+          <w:color w:val="FF0000"/>
+        </w:rPr>
+        <w:t>RULY PUNISHMENT</w:t>
+      </w:r>
+      <w:r>
+        <w:rPr>
+          <w:b/>
+          <w:bCs/>
+        </w:rPr>
+        <w:t>;</w:t>
+      </w:r>
+    </w:p>
+    <w:p>
+      <w:pPr>
+        <w:ind w:left="360"/>
+        <w:jc w:val="both"/>
+        <w:rPr>
+          <w:b/>
+          <w:bCs/>
+        </w:rPr>
+      </w:pPr>
+      <w:r>
         <w:lastRenderedPageBreak/>
-        <w:tab/>
-      </w:r>
-      <w:r>
-        <w:rPr>
-          <w:u w:val="single"/>
-        </w:rPr>
-        <w:t>PREVENTION SECURITY SYSTEM</w:t>
-      </w:r>
-      <w:r>
-        <w:t>:</w:t>
-      </w:r>
-      <w:r>
-        <w:t xml:space="preserve"> </w:t>
-      </w:r>
-      <w:r>
-        <w:rPr>
-          <w:b/>
-          <w:bCs/>
-          <w:color w:val="FF0000"/>
-        </w:rPr>
-        <w:t xml:space="preserve">ANY </w:t>
-      </w:r>
-      <w:r>
-        <w:rPr>
-          <w:b/>
-          <w:bCs/>
-          <w:color w:val="FF0000"/>
-        </w:rPr>
-        <w:t>SUICIDE CONTINGENT MURDER</w:t>
-      </w:r>
-      <w:r>
-        <w:rPr>
-          <w:b/>
-          <w:bCs/>
-        </w:rPr>
-        <w:t>;</w:t>
-      </w:r>
-    </w:p>
-    <w:p>
-      <w:pPr>
-        <w:ind w:left="360"/>
-        <w:jc w:val="both"/>
-        <w:rPr>
-          <w:b/>
-          <w:bCs/>
-        </w:rPr>
-      </w:pPr>
-      <w:r>
-        <w:tab/>
-      </w:r>
-      <w:r>
-        <w:rPr>
-          <w:u w:val="single"/>
-        </w:rPr>
-        <w:t>PREVENTION SECURITY SYSTEM</w:t>
-      </w:r>
-      <w:r>
-        <w:t>:</w:t>
-      </w:r>
-      <w:r>
-        <w:t xml:space="preserve"> </w:t>
-      </w:r>
-      <w:r>
-        <w:rPr>
-          <w:b/>
-          <w:bCs/>
-          <w:color w:val="FF0000"/>
-        </w:rPr>
-        <w:t xml:space="preserve">ANY </w:t>
-      </w:r>
-      <w:r>
-        <w:rPr>
-          <w:b/>
-          <w:bCs/>
-          <w:color w:val="FF0000"/>
-        </w:rPr>
-        <w:t>SUICIDE MURDER</w:t>
-      </w:r>
-      <w:r>
-        <w:rPr>
-          <w:b/>
-          <w:bCs/>
-        </w:rPr>
-        <w:t>;</w:t>
-      </w:r>
-    </w:p>
-    <w:p>
-      <w:pPr>
-        <w:ind w:left="360"/>
-        <w:jc w:val="both"/>
-        <w:rPr>
-          <w:b/>
-          <w:bCs/>
-        </w:rPr>
-      </w:pPr>
-      <w:r>
-        <w:tab/>
-      </w:r>
-      <w:r>
-        <w:rPr>
-          <w:u w:val="single"/>
-        </w:rPr>
-        <w:t>PREVENTION SECURITY SYSTEM</w:t>
-      </w:r>
-      <w:r>
-        <w:t>:</w:t>
-      </w:r>
-      <w:r>
-        <w:t xml:space="preserve"> </w:t>
-      </w:r>
-      <w:r>
-        <w:rPr>
-          <w:b/>
-          <w:bCs/>
-          <w:color w:val="FF0000"/>
-        </w:rPr>
-        <w:t xml:space="preserve">ANY </w:t>
-      </w:r>
-      <w:r>
-        <w:rPr>
-          <w:b/>
-          <w:bCs/>
-          <w:color w:val="FF0000"/>
-        </w:rPr>
-        <w:t>SUICIDE</w:t>
-      </w:r>
-      <w:r>
-        <w:rPr>
-          <w:b/>
-          <w:bCs/>
-        </w:rPr>
-        <w:t>;</w:t>
-      </w:r>
-    </w:p>
-    <w:p>
-      <w:pPr>
-        <w:ind w:left="360"/>
-        <w:jc w:val="both"/>
-        <w:rPr>
-          <w:b/>
-          <w:bCs/>
-        </w:rPr>
-      </w:pPr>
-      <w:r>
-        <w:tab/>
-      </w:r>
-      <w:r>
-        <w:rPr>
-          <w:u w:val="single"/>
-        </w:rPr>
-        <w:t>PREVENTION SECURITY SYSTEM</w:t>
-      </w:r>
-      <w:r>
-        <w:t>:</w:t>
-      </w:r>
-      <w:r>
-        <w:t xml:space="preserve"> </w:t>
-      </w:r>
-      <w:r>
-        <w:rPr>
-          <w:b/>
-          <w:bCs/>
-          <w:color w:val="FF0000"/>
-        </w:rPr>
-        <w:t xml:space="preserve">ANY </w:t>
-      </w:r>
-      <w:r>
-        <w:rPr>
-          <w:b/>
-          <w:bCs/>
-          <w:color w:val="FF0000"/>
-        </w:rPr>
-        <w:t>THEFT</w:t>
-      </w:r>
-      <w:r>
-        <w:rPr>
-          <w:b/>
-          <w:bCs/>
-        </w:rPr>
-        <w:t>;</w:t>
-      </w:r>
-    </w:p>
-    <w:p>
-      <w:pPr>
-        <w:ind w:left="360"/>
-        <w:jc w:val="both"/>
-        <w:rPr>
-          <w:b/>
-          <w:bCs/>
-        </w:rPr>
-      </w:pPr>
-      <w:r>
-        <w:tab/>
-      </w:r>
-      <w:r>
-        <w:rPr>
-          <w:u w:val="single"/>
-        </w:rPr>
-        <w:t>PREVENTION SECURITY SYSTEM</w:t>
-      </w:r>
-      <w:r>
-        <w:t>:</w:t>
-      </w:r>
-      <w:r>
-        <w:t xml:space="preserve"> </w:t>
-      </w:r>
-      <w:r>
-        <w:rPr>
-          <w:b/>
-          <w:bCs/>
-          <w:color w:val="FF0000"/>
-        </w:rPr>
-        <w:t xml:space="preserve">ANY </w:t>
-      </w:r>
-      <w:r>
-        <w:rPr>
-          <w:b/>
-          <w:bCs/>
-          <w:color w:val="FF0000"/>
-        </w:rPr>
-        <w:t>THREAT OF ANY CRIME</w:t>
-      </w:r>
-      <w:r>
-        <w:rPr>
-          <w:b/>
-          <w:bCs/>
-        </w:rPr>
-        <w:t>;</w:t>
-      </w:r>
-    </w:p>
-    <w:p>
-      <w:pPr>
-        <w:ind w:left="360"/>
-        <w:jc w:val="both"/>
-        <w:rPr>
-          <w:b/>
-          <w:bCs/>
-        </w:rPr>
-      </w:pPr>
-      <w:r>
-        <w:tab/>
-      </w:r>
-      <w:r>
-        <w:rPr>
-          <w:u w:val="single"/>
-        </w:rPr>
-        <w:t>PREVENTION SECURITY SYSTEM</w:t>
-      </w:r>
-      <w:r>
-        <w:t>:</w:t>
-      </w:r>
-      <w:r>
-        <w:t xml:space="preserve"> </w:t>
-      </w:r>
-      <w:r>
-        <w:rPr>
-          <w:b/>
-          <w:bCs/>
-          <w:color w:val="FF0000"/>
-        </w:rPr>
-        <w:t xml:space="preserve">ANY </w:t>
-      </w:r>
-      <w:r>
-        <w:rPr>
-          <w:b/>
-          <w:bCs/>
-          <w:color w:val="FF0000"/>
-        </w:rPr>
-        <w:t>TOBACCO SMOKING</w:t>
-      </w:r>
-      <w:r>
-        <w:rPr>
-          <w:b/>
-          <w:bCs/>
-        </w:rPr>
-        <w:t>;</w:t>
-      </w:r>
-    </w:p>
-    <w:p>
-      <w:pPr>
-        <w:ind w:left="360"/>
-        <w:jc w:val="both"/>
-        <w:rPr>
-          <w:b/>
-          <w:bCs/>
-        </w:rPr>
-      </w:pPr>
-      <w:r>
-        <w:tab/>
-      </w:r>
-      <w:r>
-        <w:rPr>
-          <w:u w:val="single"/>
-        </w:rPr>
-        <w:t>PREVENTION SECURITY SYSTEM</w:t>
-      </w:r>
-      <w:r>
-        <w:t>:</w:t>
-      </w:r>
-      <w:r>
-        <w:t xml:space="preserve"> </w:t>
-      </w:r>
-      <w:r>
-        <w:rPr>
-          <w:b/>
-          <w:bCs/>
-          <w:color w:val="FF0000"/>
-        </w:rPr>
-        <w:t xml:space="preserve">ANY </w:t>
-      </w:r>
-      <w:r>
-        <w:rPr>
-          <w:b/>
-          <w:bCs/>
-          <w:color w:val="FF0000"/>
-        </w:rPr>
-        <w:t>TRANSITIONAL PROCESS MATRIX</w:t>
-      </w:r>
-      <w:r>
-        <w:rPr>
-          <w:b/>
-          <w:bCs/>
-        </w:rPr>
-        <w:t>;</w:t>
-      </w:r>
-    </w:p>
-    <w:p>
-      <w:pPr>
-        <w:ind w:left="360"/>
-        <w:jc w:val="both"/>
-        <w:rPr>
-          <w:b/>
-          <w:bCs/>
-        </w:rPr>
-      </w:pPr>
-      <w:r>
-        <w:tab/>
-      </w:r>
-      <w:r>
-        <w:rPr>
-          <w:u w:val="single"/>
-        </w:rPr>
-        <w:t>PREVENTION SECURITY SYSTEM</w:t>
-      </w:r>
-      <w:r>
-        <w:t>:</w:t>
-      </w:r>
-      <w:r>
-        <w:t xml:space="preserve"> </w:t>
-      </w:r>
-      <w:r>
-        <w:rPr>
-          <w:b/>
-          <w:bCs/>
-          <w:color w:val="FF0000"/>
-        </w:rPr>
-        <w:t xml:space="preserve">ANY </w:t>
-      </w:r>
-      <w:r>
-        <w:rPr>
-          <w:b/>
-          <w:bCs/>
-          <w:color w:val="FF0000"/>
-        </w:rPr>
-        <w:t>UN</w:t>
-      </w:r>
-      <w:r>
-        <w:rPr>
-          <w:b/>
-          <w:bCs/>
-          <w:color w:val="FF0000"/>
-        </w:rPr>
-        <w:t>DUE PUNISHMENT</w:t>
-      </w:r>
-      <w:r>
-        <w:rPr>
-          <w:b/>
-          <w:bCs/>
-        </w:rPr>
-        <w:t>;</w:t>
-      </w:r>
-    </w:p>
-    <w:p>
-      <w:pPr>
-        <w:ind w:left="360"/>
-        <w:jc w:val="both"/>
-        <w:rPr>
-          <w:b/>
-          <w:bCs/>
-        </w:rPr>
-      </w:pPr>
-      <w:r>
-        <w:tab/>
-      </w:r>
-      <w:r>
-        <w:rPr>
-          <w:u w:val="single"/>
-        </w:rPr>
-        <w:t>PREVENTION SECURITY SYSTEM</w:t>
-      </w:r>
-      <w:r>
-        <w:t>:</w:t>
-      </w:r>
-      <w:r>
-        <w:t xml:space="preserve"> </w:t>
-      </w:r>
-      <w:r>
-        <w:rPr>
-          <w:b/>
-          <w:bCs/>
-          <w:color w:val="FF0000"/>
-        </w:rPr>
-        <w:t xml:space="preserve">ANY </w:t>
-      </w:r>
-      <w:r>
-        <w:rPr>
-          <w:b/>
-          <w:bCs/>
-          <w:color w:val="FF0000"/>
-        </w:rPr>
-        <w:t xml:space="preserve">UNDULY </w:t>
-      </w:r>
-      <w:r>
-        <w:rPr>
-          <w:b/>
-          <w:bCs/>
-          <w:color w:val="FF0000"/>
-        </w:rPr>
-        <w:t>DURESS</w:t>
-      </w:r>
-      <w:r>
-        <w:rPr>
-          <w:b/>
-          <w:bCs/>
-        </w:rPr>
-        <w:t>;</w:t>
-      </w:r>
-    </w:p>
-    <w:p>
-      <w:pPr>
-        <w:ind w:left="360"/>
-        <w:jc w:val="both"/>
-        <w:rPr>
-          <w:b/>
-          <w:bCs/>
-        </w:rPr>
-      </w:pPr>
-      <w:r>
-        <w:tab/>
-      </w:r>
-      <w:r>
-        <w:rPr>
-          <w:u w:val="single"/>
-        </w:rPr>
-        <w:t>PREVENTION SECURITY SYSTEM</w:t>
-      </w:r>
-      <w:r>
-        <w:t>:</w:t>
-      </w:r>
-      <w:r>
-        <w:t xml:space="preserve"> </w:t>
-      </w:r>
-      <w:r>
-        <w:rPr>
-          <w:b/>
-          <w:bCs/>
-          <w:color w:val="FF0000"/>
-        </w:rPr>
-        <w:t xml:space="preserve">ANY </w:t>
-      </w:r>
-      <w:r>
-        <w:rPr>
-          <w:b/>
-          <w:bCs/>
-          <w:color w:val="FF0000"/>
-        </w:rPr>
-        <w:t>UNDULY PROSECUTION</w:t>
-      </w:r>
-      <w:r>
-        <w:rPr>
-          <w:b/>
-          <w:bCs/>
-        </w:rPr>
-        <w:t>;</w:t>
-      </w:r>
-    </w:p>
-    <w:p>
-      <w:pPr>
-        <w:ind w:left="360"/>
-        <w:jc w:val="both"/>
-        <w:rPr>
-          <w:b/>
-          <w:bCs/>
-        </w:rPr>
-      </w:pPr>
-      <w:r>
-        <w:tab/>
-      </w:r>
-      <w:r>
-        <w:rPr>
-          <w:u w:val="single"/>
-        </w:rPr>
-        <w:t>PREVENTION SECURITY SYSTEM</w:t>
-      </w:r>
-      <w:r>
-        <w:t>:</w:t>
-      </w:r>
-      <w:r>
-        <w:t xml:space="preserve"> </w:t>
-      </w:r>
-      <w:r>
-        <w:rPr>
-          <w:b/>
-          <w:bCs/>
-          <w:color w:val="FF0000"/>
-        </w:rPr>
-        <w:t xml:space="preserve">ANY </w:t>
-      </w:r>
-      <w:r>
-        <w:rPr>
-          <w:b/>
-          <w:bCs/>
-          <w:color w:val="FF0000"/>
-        </w:rPr>
-        <w:t xml:space="preserve">UNDULY </w:t>
-      </w:r>
-      <w:r>
-        <w:rPr>
-          <w:b/>
-          <w:bCs/>
-          <w:color w:val="FF0000"/>
-        </w:rPr>
-        <w:t>PUNISHMENT</w:t>
-      </w:r>
-      <w:r>
-        <w:rPr>
-          <w:b/>
-          <w:bCs/>
-        </w:rPr>
-        <w:t>;</w:t>
-      </w:r>
-    </w:p>
-    <w:p>
-      <w:pPr>
-        <w:ind w:left="360"/>
-        <w:jc w:val="both"/>
-        <w:rPr>
-          <w:b/>
-          <w:bCs/>
-        </w:rPr>
-      </w:pPr>
-      <w:r>
-        <w:tab/>
-      </w:r>
-      <w:r>
-        <w:rPr>
-          <w:u w:val="single"/>
-        </w:rPr>
-        <w:t>PREVENTION SECURITY SYSTEM</w:t>
-      </w:r>
-      <w:r>
-        <w:t>:</w:t>
-      </w:r>
-      <w:r>
-        <w:t xml:space="preserve"> </w:t>
-      </w:r>
-      <w:r>
-        <w:rPr>
-          <w:b/>
-          <w:bCs/>
-          <w:color w:val="FF0000"/>
-        </w:rPr>
-        <w:t xml:space="preserve">ANY </w:t>
-      </w:r>
-      <w:r>
-        <w:rPr>
-          <w:b/>
-          <w:bCs/>
-          <w:color w:val="FF0000"/>
-        </w:rPr>
-        <w:t xml:space="preserve">UNDULY </w:t>
-      </w:r>
-      <w:r>
-        <w:rPr>
-          <w:b/>
-          <w:bCs/>
-          <w:color w:val="FF0000"/>
-        </w:rPr>
-        <w:t>SERVITUDE</w:t>
-      </w:r>
-      <w:r>
-        <w:rPr>
-          <w:b/>
-          <w:bCs/>
-        </w:rPr>
-        <w:t>;</w:t>
-      </w:r>
-    </w:p>
-    <w:p>
-      <w:pPr>
-        <w:ind w:left="360"/>
-        <w:jc w:val="both"/>
-        <w:rPr>
-          <w:b/>
-          <w:bCs/>
-        </w:rPr>
-      </w:pPr>
-      <w:r>
-        <w:tab/>
-      </w:r>
-      <w:r>
-        <w:rPr>
-          <w:u w:val="single"/>
-        </w:rPr>
-        <w:t>PREVENTION SECURITY SYSTEM</w:t>
-      </w:r>
-      <w:r>
-        <w:t>:</w:t>
-      </w:r>
-      <w:r>
-        <w:t xml:space="preserve"> </w:t>
-      </w:r>
-      <w:r>
-        <w:rPr>
-          <w:b/>
-          <w:bCs/>
-          <w:color w:val="FF0000"/>
-        </w:rPr>
-        <w:t xml:space="preserve">ANY </w:t>
-      </w:r>
-      <w:r>
-        <w:rPr>
-          <w:b/>
-          <w:bCs/>
-          <w:color w:val="FF0000"/>
-        </w:rPr>
-        <w:t>UN</w:t>
-      </w:r>
-      <w:r>
-        <w:rPr>
-          <w:b/>
-          <w:bCs/>
-          <w:color w:val="FF0000"/>
-        </w:rPr>
-        <w:t>JUST INVOLUNTARY SERVITUDE</w:t>
-      </w:r>
-      <w:r>
-        <w:rPr>
-          <w:b/>
-          <w:bCs/>
-        </w:rPr>
-        <w:t>;</w:t>
-      </w:r>
-    </w:p>
-    <w:p>
-      <w:pPr>
-        <w:ind w:left="360"/>
-        <w:jc w:val="both"/>
-        <w:rPr>
-          <w:b/>
-          <w:bCs/>
-        </w:rPr>
-      </w:pPr>
-      <w:r>
-        <w:tab/>
-      </w:r>
-      <w:r>
-        <w:rPr>
-          <w:u w:val="single"/>
-        </w:rPr>
-        <w:t>PREVENTION SECURITY SYSTEM</w:t>
-      </w:r>
-      <w:r>
-        <w:t>:</w:t>
-      </w:r>
-      <w:r>
-        <w:t xml:space="preserve"> </w:t>
-      </w:r>
-      <w:r>
-        <w:rPr>
-          <w:b/>
-          <w:bCs/>
-          <w:color w:val="FF0000"/>
-        </w:rPr>
-        <w:t xml:space="preserve">ANY </w:t>
-      </w:r>
-      <w:r>
-        <w:rPr>
-          <w:b/>
-          <w:bCs/>
-          <w:color w:val="FF0000"/>
-        </w:rPr>
-        <w:t>UN</w:t>
-      </w:r>
-      <w:r>
-        <w:rPr>
-          <w:b/>
-          <w:bCs/>
-          <w:color w:val="FF0000"/>
-        </w:rPr>
-        <w:t>JUST INVOLUNTARY SYSTEMATIC SERVITUDE</w:t>
-      </w:r>
-      <w:r>
-        <w:rPr>
-          <w:b/>
-          <w:bCs/>
-        </w:rPr>
-        <w:t>;</w:t>
-      </w:r>
-    </w:p>
-    <w:p>
-      <w:pPr>
-        <w:ind w:left="360"/>
-        <w:jc w:val="both"/>
-        <w:rPr>
-          <w:b/>
-          <w:bCs/>
-        </w:rPr>
-      </w:pPr>
-      <w:r>
-        <w:tab/>
-      </w:r>
-      <w:r>
-        <w:rPr>
-          <w:u w:val="single"/>
-        </w:rPr>
-        <w:t>PREVENTION SECURITY SYSTEM</w:t>
-      </w:r>
-      <w:r>
-        <w:t>:</w:t>
-      </w:r>
-      <w:r>
-        <w:t xml:space="preserve"> </w:t>
-      </w:r>
-      <w:r>
-        <w:rPr>
-          <w:b/>
-          <w:bCs/>
-          <w:color w:val="FF0000"/>
-        </w:rPr>
-        <w:t xml:space="preserve">ANY </w:t>
-      </w:r>
-      <w:r>
-        <w:rPr>
-          <w:b/>
-          <w:bCs/>
-          <w:color w:val="FF0000"/>
-        </w:rPr>
-        <w:t>UN</w:t>
-      </w:r>
-      <w:r>
-        <w:rPr>
-          <w:b/>
-          <w:bCs/>
-          <w:color w:val="FF0000"/>
-        </w:rPr>
-        <w:t>JUST PUNISHMENT</w:t>
-      </w:r>
-      <w:r>
-        <w:rPr>
-          <w:b/>
-          <w:bCs/>
-        </w:rPr>
-        <w:t>;</w:t>
-      </w:r>
-    </w:p>
-    <w:p>
-      <w:pPr>
-        <w:ind w:left="360"/>
-        <w:jc w:val="both"/>
-        <w:rPr>
-          <w:b/>
-          <w:bCs/>
-        </w:rPr>
-      </w:pPr>
-      <w:r>
-        <w:tab/>
-      </w:r>
-      <w:r>
-        <w:rPr>
-          <w:u w:val="single"/>
-        </w:rPr>
-        <w:t>PREVENTION SECURITY SYSTEM</w:t>
-      </w:r>
-      <w:r>
-        <w:t>:</w:t>
-      </w:r>
-      <w:r>
-        <w:t xml:space="preserve"> </w:t>
-      </w:r>
-      <w:r>
-        <w:rPr>
-          <w:b/>
-          <w:bCs/>
-          <w:color w:val="FF0000"/>
-        </w:rPr>
-        <w:t xml:space="preserve">ANY </w:t>
-      </w:r>
-      <w:r>
-        <w:rPr>
-          <w:b/>
-          <w:bCs/>
-          <w:color w:val="FF0000"/>
-        </w:rPr>
-        <w:t>UNLAWFUL DEATH PENALTY</w:t>
-      </w:r>
-      <w:r>
-        <w:rPr>
-          <w:b/>
-          <w:bCs/>
-        </w:rPr>
-        <w:t>;</w:t>
-      </w:r>
-    </w:p>
-    <w:p>
-      <w:pPr>
-        <w:ind w:left="360"/>
-        <w:jc w:val="both"/>
-        <w:rPr>
-          <w:b/>
-          <w:bCs/>
-        </w:rPr>
-      </w:pPr>
-      <w:r>
-        <w:tab/>
-      </w:r>
-      <w:r>
-        <w:rPr>
-          <w:u w:val="single"/>
-        </w:rPr>
-        <w:t>PREVENTION SECURITY SYSTEM</w:t>
-      </w:r>
-      <w:r>
-        <w:t>:</w:t>
-      </w:r>
-      <w:r>
-        <w:t xml:space="preserve"> </w:t>
-      </w:r>
-      <w:r>
-        <w:rPr>
-          <w:b/>
-          <w:bCs/>
-          <w:color w:val="FF0000"/>
-        </w:rPr>
-        <w:t xml:space="preserve">ANY </w:t>
-      </w:r>
-      <w:r>
-        <w:rPr>
-          <w:b/>
-          <w:bCs/>
-          <w:color w:val="FF0000"/>
-        </w:rPr>
-        <w:t>UNPAID CORPORATE SLAVERY</w:t>
-      </w:r>
-      <w:r>
-        <w:rPr>
-          <w:b/>
-          <w:bCs/>
-        </w:rPr>
-        <w:t>;</w:t>
-      </w:r>
-    </w:p>
-    <w:p>
-      <w:pPr>
-        <w:ind w:left="360"/>
-        <w:jc w:val="both"/>
-        <w:rPr>
-          <w:b/>
-          <w:bCs/>
-        </w:rPr>
-      </w:pPr>
-      <w:r>
-        <w:tab/>
-      </w:r>
-      <w:r>
-        <w:rPr>
-          <w:u w:val="single"/>
-        </w:rPr>
-        <w:t>PREVENTION SECURITY SYSTEM</w:t>
-      </w:r>
-      <w:r>
-        <w:t>:</w:t>
-      </w:r>
-      <w:r>
-        <w:t xml:space="preserve"> </w:t>
-      </w:r>
-      <w:r>
-        <w:rPr>
-          <w:b/>
-          <w:bCs/>
-          <w:color w:val="FF0000"/>
-        </w:rPr>
-        <w:t xml:space="preserve">ANY </w:t>
-      </w:r>
-      <w:r>
-        <w:rPr>
-          <w:b/>
-          <w:bCs/>
-          <w:color w:val="FF0000"/>
-        </w:rPr>
-        <w:t>UN</w:t>
-      </w:r>
-      <w:r>
-        <w:rPr>
-          <w:b/>
-          <w:bCs/>
-          <w:color w:val="FF0000"/>
-        </w:rPr>
-        <w:t>RULY PUNISHMENT</w:t>
-      </w:r>
-      <w:r>
-        <w:rPr>
-          <w:b/>
-          <w:bCs/>
-        </w:rPr>
-        <w:t>;</w:t>
-      </w:r>
-    </w:p>
-    <w:p>
-      <w:pPr>
-        <w:ind w:left="360"/>
-        <w:jc w:val="both"/>
-        <w:rPr>
-          <w:b/>
-          <w:bCs/>
-        </w:rPr>
-      </w:pPr>
-      <w:r>
         <w:tab/>
       </w:r>
       <w:r>

</xml_diff>